<commit_message>
Definizione dei paragrafi della Documentazione
</commit_message>
<xml_diff>
--- a/FIA - RistoManager.docx
+++ b/FIA - RistoManager.docx
@@ -93,6 +93,9 @@
         </w:rPr>
       </w:pPr>
       <w:r>
+        <w:rPr>
+          <w:noProof/>
+        </w:rPr>
         <mc:AlternateContent>
           <mc:Choice Requires="wpg">
             <w:drawing>
@@ -585,8 +588,6 @@
           <w:sz w:val="20"/>
         </w:rPr>
       </w:pPr>
-      <w:bookmarkStart w:id="0" w:name="_GoBack"/>
-      <w:bookmarkEnd w:id="0"/>
     </w:p>
     <w:p>
       <w:pPr>
@@ -1396,7 +1397,7 @@
           <w:sz w:val="32"/>
           <w:szCs w:val="32"/>
         </w:rPr>
-        <w:t>https://github.com/simonebenitozzi/-FIA-RistoManager</w:t>
+        <w:t>https://github.com/simonebenitozzi/FIA-RistoManager</w:t>
       </w:r>
     </w:p>
     <w:p>
@@ -1473,6 +1474,1602 @@
         </w:rPr>
         <w:t>1</w:t>
       </w:r>
+    </w:p>
+    <w:p>
+      <w:pPr>
+        <w:keepNext/>
+        <w:spacing w:before="240" w:after="60" w:line="276" w:lineRule="auto"/>
+        <w:jc w:val="center"/>
+        <w:outlineLvl w:val="0"/>
+        <w:rPr>
+          <w:rFonts w:asciiTheme="majorHAnsi" w:eastAsia="MS Gothic" w:hAnsiTheme="majorHAnsi" w:cstheme="majorHAnsi"/>
+          <w:b/>
+          <w:color w:val="1F497D" w:themeColor="text2"/>
+          <w:kern w:val="28"/>
+          <w:sz w:val="48"/>
+          <w:szCs w:val="40"/>
+          <w:lang w:val="it-IT" w:eastAsia="en-US"/>
+        </w:rPr>
+      </w:pPr>
+      <w:bookmarkStart w:id="0" w:name="_Toc57901031"/>
+      <w:r>
+        <w:rPr>
+          <w:rFonts w:asciiTheme="majorHAnsi" w:eastAsia="MS Gothic" w:hAnsiTheme="majorHAnsi" w:cstheme="majorHAnsi"/>
+          <w:b/>
+          <w:color w:val="1F497D" w:themeColor="text2"/>
+          <w:kern w:val="28"/>
+          <w:sz w:val="40"/>
+          <w:szCs w:val="32"/>
+          <w:lang w:val="it-IT" w:eastAsia="en-US"/>
+        </w:rPr>
+        <w:lastRenderedPageBreak/>
+        <w:t>INDICE</w:t>
+      </w:r>
+    </w:p>
+    <w:p>
+      <w:pPr>
+        <w:rPr>
+          <w:rFonts w:asciiTheme="majorHAnsi" w:eastAsia="MS Gothic" w:hAnsiTheme="majorHAnsi" w:cstheme="majorHAnsi"/>
+          <w:b/>
+          <w:color w:val="1F497D" w:themeColor="text2"/>
+          <w:kern w:val="28"/>
+          <w:sz w:val="40"/>
+          <w:szCs w:val="32"/>
+          <w:lang w:val="it-IT" w:eastAsia="en-US"/>
+        </w:rPr>
+      </w:pPr>
+      <w:r>
+        <w:rPr>
+          <w:rFonts w:asciiTheme="majorHAnsi" w:eastAsia="MS Gothic" w:hAnsiTheme="majorHAnsi" w:cstheme="majorHAnsi"/>
+          <w:b/>
+          <w:color w:val="1F497D" w:themeColor="text2"/>
+          <w:kern w:val="28"/>
+          <w:sz w:val="40"/>
+          <w:szCs w:val="32"/>
+          <w:lang w:val="it-IT" w:eastAsia="en-US"/>
+        </w:rPr>
+        <w:br w:type="page"/>
+      </w:r>
+    </w:p>
+    <w:p>
+      <w:pPr>
+        <w:keepNext/>
+        <w:spacing w:before="240" w:after="60" w:line="276" w:lineRule="auto"/>
+        <w:jc w:val="both"/>
+        <w:outlineLvl w:val="0"/>
+        <w:rPr>
+          <w:rFonts w:asciiTheme="majorHAnsi" w:eastAsia="MS Gothic" w:hAnsiTheme="majorHAnsi" w:cstheme="majorHAnsi"/>
+          <w:b/>
+          <w:color w:val="1F497D" w:themeColor="text2"/>
+          <w:kern w:val="28"/>
+          <w:sz w:val="48"/>
+          <w:szCs w:val="48"/>
+          <w:lang w:val="it-IT" w:eastAsia="en-US"/>
+        </w:rPr>
+      </w:pPr>
+      <w:r>
+        <w:rPr>
+          <w:rFonts w:asciiTheme="majorHAnsi" w:eastAsia="MS Gothic" w:hAnsiTheme="majorHAnsi" w:cstheme="majorHAnsi"/>
+          <w:b/>
+          <w:color w:val="1F497D" w:themeColor="text2"/>
+          <w:kern w:val="28"/>
+          <w:sz w:val="48"/>
+          <w:szCs w:val="48"/>
+          <w:lang w:val="it-IT" w:eastAsia="en-US"/>
+        </w:rPr>
+        <w:lastRenderedPageBreak/>
+        <w:t>1.</w:t>
+      </w:r>
+      <w:bookmarkEnd w:id="0"/>
+      <w:r>
+        <w:rPr>
+          <w:rFonts w:asciiTheme="majorHAnsi" w:eastAsia="MS Gothic" w:hAnsiTheme="majorHAnsi" w:cstheme="majorHAnsi"/>
+          <w:b/>
+          <w:color w:val="1F497D" w:themeColor="text2"/>
+          <w:kern w:val="28"/>
+          <w:sz w:val="48"/>
+          <w:szCs w:val="48"/>
+          <w:lang w:val="it-IT" w:eastAsia="en-US"/>
+        </w:rPr>
+        <w:t xml:space="preserve"> Obiettivo del </w:t>
+      </w:r>
+      <w:r>
+        <w:rPr>
+          <w:rFonts w:asciiTheme="majorHAnsi" w:eastAsia="MS Gothic" w:hAnsiTheme="majorHAnsi" w:cstheme="majorHAnsi"/>
+          <w:b/>
+          <w:color w:val="1F497D" w:themeColor="text2"/>
+          <w:kern w:val="28"/>
+          <w:sz w:val="48"/>
+          <w:szCs w:val="48"/>
+          <w:lang w:val="it-IT" w:eastAsia="en-US"/>
+        </w:rPr>
+        <w:t>Sistema</w:t>
+      </w:r>
+    </w:p>
+    <w:p>
+      <w:pPr>
+        <w:keepNext/>
+        <w:spacing w:before="240" w:after="60" w:line="276" w:lineRule="auto"/>
+        <w:jc w:val="both"/>
+        <w:outlineLvl w:val="0"/>
+        <w:rPr>
+          <w:rFonts w:asciiTheme="majorHAnsi" w:eastAsia="MS Gothic" w:hAnsiTheme="majorHAnsi" w:cstheme="majorHAnsi"/>
+          <w:b/>
+          <w:color w:val="1F497D" w:themeColor="text2"/>
+          <w:kern w:val="28"/>
+          <w:sz w:val="40"/>
+          <w:szCs w:val="32"/>
+          <w:lang w:val="it-IT" w:eastAsia="en-US"/>
+        </w:rPr>
+      </w:pPr>
+    </w:p>
+    <w:p>
+      <w:pPr>
+        <w:jc w:val="both"/>
+        <w:rPr>
+          <w:rFonts w:ascii="Calibri" w:eastAsia="MS Mincho" w:hAnsi="Calibri" w:cs="Times New Roman"/>
+          <w:bCs/>
+          <w:noProof/>
+          <w:color w:val="082A75"/>
+          <w:sz w:val="32"/>
+          <w:lang w:val="it-IT" w:eastAsia="en-US"/>
+        </w:rPr>
+      </w:pPr>
+      <w:r>
+        <w:rPr>
+          <w:rFonts w:ascii="Calibri" w:eastAsia="MS Mincho" w:hAnsi="Calibri" w:cs="Times New Roman"/>
+          <w:bCs/>
+          <w:noProof/>
+          <w:color w:val="082A75"/>
+          <w:sz w:val="32"/>
+          <w:lang w:val="it-IT" w:eastAsia="en-US"/>
+        </w:rPr>
+        <w:t>L’obiettivo del sistema è</w:t>
+      </w:r>
+      <w:r>
+        <w:rPr>
+          <w:rFonts w:ascii="Calibri" w:eastAsia="MS Mincho" w:hAnsi="Calibri" w:cs="Times New Roman"/>
+          <w:bCs/>
+          <w:noProof/>
+          <w:color w:val="082A75"/>
+          <w:sz w:val="32"/>
+          <w:lang w:val="it-IT" w:eastAsia="en-US"/>
+        </w:rPr>
+        <w:t xml:space="preserve"> quello di</w:t>
+      </w:r>
+      <w:r>
+        <w:rPr>
+          <w:rFonts w:ascii="Calibri" w:eastAsia="MS Mincho" w:hAnsi="Calibri" w:cs="Times New Roman"/>
+          <w:bCs/>
+          <w:noProof/>
+          <w:color w:val="082A75"/>
+          <w:sz w:val="32"/>
+          <w:lang w:val="it-IT" w:eastAsia="en-US"/>
+        </w:rPr>
+        <w:t xml:space="preserve"> venir incontro all</w:t>
+      </w:r>
+      <w:r>
+        <w:rPr>
+          <w:rFonts w:ascii="Calibri" w:eastAsia="MS Mincho" w:hAnsi="Calibri" w:cs="Times New Roman"/>
+          <w:bCs/>
+          <w:noProof/>
+          <w:color w:val="082A75"/>
+          <w:sz w:val="32"/>
+          <w:lang w:val="it-IT" w:eastAsia="en-US"/>
+        </w:rPr>
+        <w:t xml:space="preserve">e </w:t>
+      </w:r>
+      <w:r>
+        <w:rPr>
+          <w:rFonts w:ascii="Calibri" w:eastAsia="MS Mincho" w:hAnsi="Calibri" w:cs="Times New Roman"/>
+          <w:bCs/>
+          <w:noProof/>
+          <w:color w:val="082A75"/>
+          <w:sz w:val="32"/>
+          <w:lang w:val="it-IT" w:eastAsia="en-US"/>
+        </w:rPr>
+        <w:t>esigenze dei ristoratori che</w:t>
+      </w:r>
+      <w:r>
+        <w:rPr>
+          <w:rFonts w:ascii="Calibri" w:eastAsia="MS Mincho" w:hAnsi="Calibri" w:cs="Times New Roman"/>
+          <w:bCs/>
+          <w:noProof/>
+          <w:color w:val="082A75"/>
+          <w:sz w:val="32"/>
+          <w:lang w:val="it-IT" w:eastAsia="en-US"/>
+        </w:rPr>
+        <w:t>,</w:t>
+      </w:r>
+      <w:r>
+        <w:rPr>
+          <w:rFonts w:ascii="Calibri" w:eastAsia="MS Mincho" w:hAnsi="Calibri" w:cs="Times New Roman"/>
+          <w:bCs/>
+          <w:noProof/>
+          <w:color w:val="082A75"/>
+          <w:sz w:val="32"/>
+          <w:lang w:val="it-IT" w:eastAsia="en-US"/>
+        </w:rPr>
+        <w:t xml:space="preserve"> a seguito </w:t>
+      </w:r>
+      <w:r>
+        <w:rPr>
+          <w:rFonts w:ascii="Calibri" w:eastAsia="MS Mincho" w:hAnsi="Calibri" w:cs="Times New Roman"/>
+          <w:bCs/>
+          <w:noProof/>
+          <w:color w:val="1F497D" w:themeColor="text2"/>
+          <w:sz w:val="32"/>
+          <w:lang w:val="it-IT" w:eastAsia="en-US"/>
+        </w:rPr>
+        <w:t>della</w:t>
+      </w:r>
+      <w:r>
+        <w:rPr>
+          <w:rFonts w:ascii="Calibri" w:eastAsia="MS Mincho" w:hAnsi="Calibri" w:cs="Times New Roman"/>
+          <w:bCs/>
+          <w:noProof/>
+          <w:color w:val="082A75"/>
+          <w:sz w:val="32"/>
+          <w:lang w:val="it-IT" w:eastAsia="en-US"/>
+        </w:rPr>
+        <w:t xml:space="preserve"> diffusione del COVID-19</w:t>
+      </w:r>
+      <w:r>
+        <w:rPr>
+          <w:rFonts w:ascii="Calibri" w:eastAsia="MS Mincho" w:hAnsi="Calibri" w:cs="Times New Roman"/>
+          <w:bCs/>
+          <w:noProof/>
+          <w:color w:val="082A75"/>
+          <w:sz w:val="32"/>
+          <w:lang w:val="it-IT" w:eastAsia="en-US"/>
+        </w:rPr>
+        <w:t>,</w:t>
+      </w:r>
+      <w:r>
+        <w:rPr>
+          <w:rFonts w:ascii="Calibri" w:eastAsia="MS Mincho" w:hAnsi="Calibri" w:cs="Times New Roman"/>
+          <w:bCs/>
+          <w:noProof/>
+          <w:color w:val="082A75"/>
+          <w:sz w:val="32"/>
+          <w:lang w:val="it-IT" w:eastAsia="en-US"/>
+        </w:rPr>
+        <w:t xml:space="preserve"> necessitano sempre più di sistemi sicuri, nonché una rapida gestione di quelle che sono le tipiche esigenze di un’attività ristorativa. </w:t>
+      </w:r>
+    </w:p>
+    <w:p>
+      <w:pPr>
+        <w:jc w:val="both"/>
+        <w:rPr>
+          <w:rFonts w:ascii="Calibri" w:eastAsia="MS Mincho" w:hAnsi="Calibri" w:cs="Times New Roman"/>
+          <w:bCs/>
+          <w:noProof/>
+          <w:color w:val="082A75"/>
+          <w:sz w:val="32"/>
+          <w:lang w:val="it-IT" w:eastAsia="en-US"/>
+        </w:rPr>
+      </w:pPr>
+    </w:p>
+    <w:p>
+      <w:pPr>
+        <w:jc w:val="both"/>
+        <w:rPr>
+          <w:rFonts w:ascii="Calibri" w:eastAsia="MS Mincho" w:hAnsi="Calibri" w:cs="Times New Roman"/>
+          <w:bCs/>
+          <w:noProof/>
+          <w:color w:val="082A75"/>
+          <w:sz w:val="32"/>
+          <w:lang w:val="it-IT" w:eastAsia="en-US"/>
+        </w:rPr>
+      </w:pPr>
+      <w:r>
+        <w:rPr>
+          <w:rFonts w:ascii="Calibri" w:eastAsia="MS Mincho" w:hAnsi="Calibri" w:cs="Times New Roman"/>
+          <w:bCs/>
+          <w:noProof/>
+          <w:color w:val="082A75"/>
+          <w:sz w:val="32"/>
+          <w:lang w:val="it-IT" w:eastAsia="en-US"/>
+        </w:rPr>
+        <w:t>Lo scopo, quindi, è quello di informatizzare la gestione del locale attraverso un sistema che permetta non solo di limitare al massimo i contatti col personale di sala, ma anche di tener traccia della clientela per poi poter avvisare in caso di esposizione al contagio.</w:t>
+      </w:r>
+    </w:p>
+    <w:p>
+      <w:pPr>
+        <w:jc w:val="both"/>
+        <w:rPr>
+          <w:rFonts w:ascii="Calibri" w:eastAsia="MS Mincho" w:hAnsi="Calibri" w:cs="Times New Roman"/>
+          <w:bCs/>
+          <w:noProof/>
+          <w:color w:val="082A75"/>
+          <w:sz w:val="32"/>
+          <w:lang w:val="it-IT" w:eastAsia="en-US"/>
+        </w:rPr>
+      </w:pPr>
+      <w:r>
+        <w:rPr>
+          <w:rFonts w:ascii="Calibri" w:eastAsia="MS Mincho" w:hAnsi="Calibri" w:cs="Times New Roman"/>
+          <w:bCs/>
+          <w:noProof/>
+          <w:color w:val="082A75"/>
+          <w:sz w:val="32"/>
+          <w:lang w:val="it-IT" w:eastAsia="en-US"/>
+        </w:rPr>
+        <w:t>Il sistema permette al cliente di accedere al menù, comporre il proprio ordine e mandare la comanda in cucina, il tutto mediante il proprio dispositivo.</w:t>
+      </w:r>
+    </w:p>
+    <w:p>
+      <w:pPr>
+        <w:jc w:val="both"/>
+        <w:rPr>
+          <w:rFonts w:ascii="Calibri" w:eastAsia="MS Mincho" w:hAnsi="Calibri" w:cs="Times New Roman"/>
+          <w:bCs/>
+          <w:noProof/>
+          <w:color w:val="082A75"/>
+          <w:sz w:val="32"/>
+          <w:lang w:val="it-IT" w:eastAsia="en-US"/>
+        </w:rPr>
+      </w:pPr>
+    </w:p>
+    <w:p>
+      <w:pPr>
+        <w:spacing w:line="276" w:lineRule="auto"/>
+        <w:jc w:val="both"/>
+        <w:rPr>
+          <w:rFonts w:ascii="Calibri" w:eastAsia="MS Mincho" w:hAnsi="Calibri" w:cs="Times New Roman"/>
+          <w:bCs/>
+          <w:noProof/>
+          <w:color w:val="082A75"/>
+          <w:sz w:val="32"/>
+          <w:lang w:val="it-IT" w:eastAsia="en-US"/>
+        </w:rPr>
+      </w:pPr>
+      <w:r>
+        <w:rPr>
+          <w:rFonts w:ascii="Calibri" w:eastAsia="MS Mincho" w:hAnsi="Calibri" w:cs="Times New Roman"/>
+          <w:bCs/>
+          <w:noProof/>
+          <w:color w:val="082A75"/>
+          <w:sz w:val="32"/>
+          <w:lang w:val="it-IT" w:eastAsia="en-US"/>
+        </w:rPr>
+        <w:t>In particolare</w:t>
+      </w:r>
+      <w:r>
+        <w:rPr>
+          <w:rFonts w:ascii="Calibri" w:eastAsia="MS Mincho" w:hAnsi="Calibri" w:cs="Times New Roman"/>
+          <w:bCs/>
+          <w:noProof/>
+          <w:color w:val="082A75"/>
+          <w:sz w:val="32"/>
+          <w:lang w:val="it-IT" w:eastAsia="en-US"/>
+        </w:rPr>
+        <w:t>,</w:t>
+      </w:r>
+      <w:r>
+        <w:rPr>
+          <w:rFonts w:ascii="Calibri" w:eastAsia="MS Mincho" w:hAnsi="Calibri" w:cs="Times New Roman"/>
+          <w:bCs/>
+          <w:noProof/>
+          <w:color w:val="082A75"/>
+          <w:sz w:val="32"/>
+          <w:lang w:val="it-IT" w:eastAsia="en-US"/>
+        </w:rPr>
+        <w:t xml:space="preserve"> il </w:t>
+      </w:r>
+      <w:r>
+        <w:rPr>
+          <w:rFonts w:ascii="Calibri" w:eastAsia="MS Mincho" w:hAnsi="Calibri" w:cs="Times New Roman"/>
+          <w:bCs/>
+          <w:noProof/>
+          <w:color w:val="082A75"/>
+          <w:sz w:val="32"/>
+          <w:lang w:val="it-IT" w:eastAsia="en-US"/>
+        </w:rPr>
+        <w:t xml:space="preserve">modulo </w:t>
+      </w:r>
+      <w:r>
+        <w:rPr>
+          <w:rFonts w:ascii="Calibri" w:eastAsia="MS Mincho" w:hAnsi="Calibri" w:cs="Times New Roman"/>
+          <w:bCs/>
+          <w:noProof/>
+          <w:color w:val="082A75"/>
+          <w:sz w:val="32"/>
+          <w:lang w:val="it-IT" w:eastAsia="en-US"/>
+        </w:rPr>
+        <w:t xml:space="preserve">riguardante il corso di </w:t>
+      </w:r>
+      <w:r>
+        <w:rPr>
+          <w:rFonts w:ascii="Calibri" w:eastAsia="MS Mincho" w:hAnsi="Calibri" w:cs="Times New Roman"/>
+          <w:bCs/>
+          <w:noProof/>
+          <w:color w:val="082A75"/>
+          <w:sz w:val="32"/>
+          <w:lang w:val="it-IT" w:eastAsia="en-US"/>
+        </w:rPr>
+        <w:t xml:space="preserve">Fondamenti di Intelligenza Artificiale consiste </w:t>
+      </w:r>
+      <w:r>
+        <w:rPr>
+          <w:rFonts w:ascii="Calibri" w:eastAsia="MS Mincho" w:hAnsi="Calibri" w:cs="Times New Roman"/>
+          <w:bCs/>
+          <w:noProof/>
+          <w:color w:val="082A75"/>
+          <w:sz w:val="32"/>
+          <w:lang w:val="it-IT" w:eastAsia="en-US"/>
+        </w:rPr>
+        <w:t>nell’implementazione di</w:t>
+      </w:r>
+      <w:r>
+        <w:rPr>
+          <w:rFonts w:ascii="Calibri" w:eastAsia="MS Mincho" w:hAnsi="Calibri" w:cs="Times New Roman"/>
+          <w:bCs/>
+          <w:noProof/>
+          <w:color w:val="082A75"/>
+          <w:sz w:val="32"/>
+          <w:lang w:val="it-IT" w:eastAsia="en-US"/>
+        </w:rPr>
+        <w:t xml:space="preserve"> un sistema di profilazione degli utenti dinamico, che </w:t>
+      </w:r>
+      <w:r>
+        <w:rPr>
+          <w:rFonts w:ascii="Calibri" w:eastAsia="MS Mincho" w:hAnsi="Calibri" w:cs="Times New Roman"/>
+          <w:bCs/>
+          <w:noProof/>
+          <w:color w:val="082A75"/>
+          <w:sz w:val="32"/>
+          <w:lang w:val="it-IT" w:eastAsia="en-US"/>
+        </w:rPr>
+        <w:t>andrebbe a consigliare al cliente attuale</w:t>
+      </w:r>
+      <w:r>
+        <w:rPr>
+          <w:rFonts w:ascii="Calibri" w:eastAsia="MS Mincho" w:hAnsi="Calibri" w:cs="Times New Roman"/>
+          <w:bCs/>
+          <w:noProof/>
+          <w:color w:val="082A75"/>
+          <w:sz w:val="32"/>
+          <w:lang w:val="it-IT" w:eastAsia="en-US"/>
+        </w:rPr>
+        <w:t>,</w:t>
+      </w:r>
+      <w:r>
+        <w:rPr>
+          <w:rFonts w:ascii="Calibri" w:eastAsia="MS Mincho" w:hAnsi="Calibri" w:cs="Times New Roman"/>
+          <w:bCs/>
+          <w:noProof/>
+          <w:color w:val="082A75"/>
+          <w:sz w:val="32"/>
+          <w:lang w:val="it-IT" w:eastAsia="en-US"/>
+        </w:rPr>
+        <w:t xml:space="preserve"> </w:t>
+      </w:r>
+      <w:r>
+        <w:rPr>
+          <w:rFonts w:ascii="Calibri" w:eastAsia="MS Mincho" w:hAnsi="Calibri" w:cs="Times New Roman"/>
+          <w:bCs/>
+          <w:noProof/>
+          <w:color w:val="082A75"/>
+          <w:sz w:val="32"/>
+          <w:lang w:val="it-IT" w:eastAsia="en-US"/>
+        </w:rPr>
+        <w:t xml:space="preserve">a seguito delle </w:t>
+      </w:r>
+      <w:r>
+        <w:rPr>
+          <w:rFonts w:ascii="Calibri" w:eastAsia="MS Mincho" w:hAnsi="Calibri" w:cs="Times New Roman"/>
+          <w:bCs/>
+          <w:noProof/>
+          <w:color w:val="082A75"/>
+          <w:sz w:val="32"/>
+          <w:lang w:val="it-IT" w:eastAsia="en-US"/>
+        </w:rPr>
+        <w:t>scelte dei precedenti clienti</w:t>
+      </w:r>
+      <w:r>
+        <w:rPr>
+          <w:rFonts w:ascii="Calibri" w:eastAsia="MS Mincho" w:hAnsi="Calibri" w:cs="Times New Roman"/>
+          <w:bCs/>
+          <w:noProof/>
+          <w:color w:val="082A75"/>
+          <w:sz w:val="32"/>
+          <w:lang w:val="it-IT" w:eastAsia="en-US"/>
+        </w:rPr>
+        <w:t>, oltre che di cosa ha già scelto</w:t>
+      </w:r>
+      <w:r>
+        <w:rPr>
+          <w:rFonts w:ascii="Calibri" w:eastAsia="MS Mincho" w:hAnsi="Calibri" w:cs="Times New Roman"/>
+          <w:bCs/>
+          <w:noProof/>
+          <w:color w:val="082A75"/>
+          <w:sz w:val="32"/>
+          <w:lang w:val="it-IT" w:eastAsia="en-US"/>
+        </w:rPr>
+        <w:t>, una possibile combinazione tra prima e seconda portata, o tra portata e bevande, in base anche a ciò che è attualmente disponibile sul menù</w:t>
+      </w:r>
+      <w:r>
+        <w:rPr>
+          <w:rFonts w:ascii="Calibri" w:eastAsia="MS Mincho" w:hAnsi="Calibri" w:cs="Times New Roman"/>
+          <w:bCs/>
+          <w:noProof/>
+          <w:color w:val="082A75"/>
+          <w:sz w:val="32"/>
+          <w:lang w:val="it-IT" w:eastAsia="en-US"/>
+        </w:rPr>
+        <w:t>.</w:t>
+      </w:r>
+    </w:p>
+    <w:p>
+      <w:pPr>
+        <w:rPr>
+          <w:rFonts w:ascii="Calibri" w:eastAsia="MS Mincho" w:hAnsi="Calibri" w:cs="Times New Roman"/>
+          <w:bCs/>
+          <w:noProof/>
+          <w:color w:val="082A75"/>
+          <w:sz w:val="32"/>
+          <w:lang w:val="it-IT" w:eastAsia="en-US"/>
+        </w:rPr>
+      </w:pPr>
+      <w:r>
+        <w:rPr>
+          <w:rFonts w:ascii="Calibri" w:eastAsia="MS Mincho" w:hAnsi="Calibri" w:cs="Times New Roman"/>
+          <w:bCs/>
+          <w:noProof/>
+          <w:color w:val="082A75"/>
+          <w:sz w:val="32"/>
+          <w:lang w:val="it-IT" w:eastAsia="en-US"/>
+        </w:rPr>
+        <w:br w:type="page"/>
+      </w:r>
+    </w:p>
+    <w:p>
+      <w:pPr>
+        <w:spacing w:line="276" w:lineRule="auto"/>
+        <w:rPr>
+          <w:rFonts w:ascii="Calibri" w:eastAsia="MS Mincho" w:hAnsi="Calibri" w:cs="Times New Roman"/>
+          <w:b/>
+          <w:noProof/>
+          <w:color w:val="082A75"/>
+          <w:sz w:val="48"/>
+          <w:szCs w:val="48"/>
+          <w:lang w:val="it-IT" w:eastAsia="en-US"/>
+        </w:rPr>
+      </w:pPr>
+      <w:r>
+        <w:rPr>
+          <w:rFonts w:ascii="Calibri" w:eastAsia="MS Mincho" w:hAnsi="Calibri" w:cs="Times New Roman"/>
+          <w:b/>
+          <w:noProof/>
+          <w:color w:val="082A75"/>
+          <w:sz w:val="48"/>
+          <w:szCs w:val="48"/>
+          <w:lang w:val="it-IT" w:eastAsia="en-US"/>
+        </w:rPr>
+        <w:lastRenderedPageBreak/>
+        <w:t xml:space="preserve">2. </w:t>
+      </w:r>
+      <w:r>
+        <w:rPr>
+          <w:rFonts w:ascii="Calibri" w:eastAsia="MS Mincho" w:hAnsi="Calibri" w:cs="Times New Roman"/>
+          <w:b/>
+          <w:noProof/>
+          <w:color w:val="082A75"/>
+          <w:sz w:val="48"/>
+          <w:szCs w:val="48"/>
+          <w:lang w:val="it-IT" w:eastAsia="en-US"/>
+        </w:rPr>
+        <w:t>Specifica dell’Ambiente</w:t>
+      </w:r>
+      <w:r>
+        <w:rPr>
+          <w:rFonts w:ascii="Calibri" w:eastAsia="MS Mincho" w:hAnsi="Calibri" w:cs="Times New Roman"/>
+          <w:b/>
+          <w:noProof/>
+          <w:color w:val="082A75"/>
+          <w:sz w:val="48"/>
+          <w:szCs w:val="48"/>
+          <w:lang w:val="it-IT" w:eastAsia="en-US"/>
+        </w:rPr>
+        <w:t xml:space="preserve"> – PEAS</w:t>
+      </w:r>
+    </w:p>
+    <w:p>
+      <w:pPr>
+        <w:spacing w:line="276" w:lineRule="auto"/>
+        <w:rPr>
+          <w:rFonts w:ascii="Calibri" w:eastAsia="MS Mincho" w:hAnsi="Calibri" w:cs="Times New Roman"/>
+          <w:bCs/>
+          <w:noProof/>
+          <w:color w:val="082A75"/>
+          <w:sz w:val="32"/>
+          <w:szCs w:val="32"/>
+          <w:lang w:val="it-IT" w:eastAsia="en-US"/>
+        </w:rPr>
+      </w:pPr>
+      <w:r>
+        <w:rPr>
+          <w:rFonts w:ascii="Calibri" w:eastAsia="MS Mincho" w:hAnsi="Calibri" w:cs="Times New Roman"/>
+          <w:bCs/>
+          <w:noProof/>
+          <w:color w:val="082A75"/>
+          <w:sz w:val="32"/>
+          <w:szCs w:val="32"/>
+          <w:lang w:val="it-IT" w:eastAsia="en-US"/>
+        </w:rPr>
+        <w:t xml:space="preserve"> </w:t>
+      </w:r>
+    </w:p>
+    <w:p>
+      <w:pPr>
+        <w:spacing w:line="276" w:lineRule="auto"/>
+        <w:jc w:val="both"/>
+        <w:rPr>
+          <w:rFonts w:ascii="Calibri" w:eastAsia="MS Mincho" w:hAnsi="Calibri" w:cs="Times New Roman"/>
+          <w:bCs/>
+          <w:noProof/>
+          <w:color w:val="082A75"/>
+          <w:sz w:val="32"/>
+          <w:szCs w:val="32"/>
+          <w:lang w:val="it-IT" w:eastAsia="en-US"/>
+        </w:rPr>
+      </w:pPr>
+      <w:r>
+        <w:rPr>
+          <w:rFonts w:ascii="Calibri" w:eastAsia="MS Mincho" w:hAnsi="Calibri" w:cs="Times New Roman"/>
+          <w:bCs/>
+          <w:noProof/>
+          <w:color w:val="082A75"/>
+          <w:sz w:val="32"/>
+          <w:szCs w:val="32"/>
+          <w:lang w:val="it-IT" w:eastAsia="en-US"/>
+        </w:rPr>
+        <w:t>Questa sezione fornisce una descrizione della rappresentazione schematica d</w:t>
+      </w:r>
+      <w:r>
+        <w:rPr>
+          <w:rFonts w:ascii="Calibri" w:eastAsia="MS Mincho" w:hAnsi="Calibri" w:cs="Times New Roman"/>
+          <w:bCs/>
+          <w:noProof/>
+          <w:color w:val="082A75"/>
+          <w:sz w:val="32"/>
+          <w:szCs w:val="32"/>
+          <w:lang w:val="it-IT" w:eastAsia="en-US"/>
+        </w:rPr>
+        <w:t>ell’ambiente</w:t>
+      </w:r>
+      <w:r>
+        <w:rPr>
+          <w:rFonts w:ascii="Calibri" w:eastAsia="MS Mincho" w:hAnsi="Calibri" w:cs="Times New Roman"/>
+          <w:bCs/>
+          <w:noProof/>
+          <w:color w:val="082A75"/>
+          <w:sz w:val="32"/>
+          <w:szCs w:val="32"/>
+          <w:lang w:val="it-IT" w:eastAsia="en-US"/>
+        </w:rPr>
+        <w:t xml:space="preserve"> ambiente </w:t>
+      </w:r>
+      <w:r>
+        <w:rPr>
+          <w:rFonts w:ascii="Calibri" w:eastAsia="MS Mincho" w:hAnsi="Calibri" w:cs="Times New Roman"/>
+          <w:bCs/>
+          <w:noProof/>
+          <w:color w:val="082A75"/>
+          <w:sz w:val="32"/>
+          <w:szCs w:val="32"/>
+          <w:lang w:val="it-IT" w:eastAsia="en-US"/>
+        </w:rPr>
+        <w:t xml:space="preserve">in esame e nel dettaglio dei 4 indicatori PEAS: </w:t>
+      </w:r>
+      <w:r>
+        <w:rPr>
+          <w:rFonts w:ascii="Calibri" w:eastAsia="MS Mincho" w:hAnsi="Calibri" w:cs="Times New Roman"/>
+          <w:bCs/>
+          <w:noProof/>
+          <w:color w:val="082A75"/>
+          <w:sz w:val="32"/>
+          <w:szCs w:val="32"/>
+          <w:lang w:val="it-IT" w:eastAsia="en-US"/>
+        </w:rPr>
+        <w:t>Performance Measure, Environment, Actuators, Sensors</w:t>
+      </w:r>
+      <w:r>
+        <w:rPr>
+          <w:rFonts w:ascii="Calibri" w:eastAsia="MS Mincho" w:hAnsi="Calibri" w:cs="Times New Roman"/>
+          <w:bCs/>
+          <w:noProof/>
+          <w:color w:val="082A75"/>
+          <w:sz w:val="32"/>
+          <w:szCs w:val="32"/>
+          <w:lang w:val="it-IT" w:eastAsia="en-US"/>
+        </w:rPr>
+        <w:t>.</w:t>
+      </w:r>
+    </w:p>
+    <w:p>
+      <w:pPr>
+        <w:spacing w:line="276" w:lineRule="auto"/>
+        <w:jc w:val="both"/>
+        <w:rPr>
+          <w:rFonts w:ascii="Calibri" w:eastAsia="MS Mincho" w:hAnsi="Calibri" w:cs="Times New Roman"/>
+          <w:bCs/>
+          <w:noProof/>
+          <w:color w:val="082A75"/>
+          <w:sz w:val="32"/>
+          <w:szCs w:val="32"/>
+          <w:lang w:val="it-IT" w:eastAsia="en-US"/>
+        </w:rPr>
+      </w:pPr>
+    </w:p>
+    <w:p>
+      <w:pPr>
+        <w:spacing w:line="276" w:lineRule="auto"/>
+        <w:jc w:val="both"/>
+        <w:rPr>
+          <w:rFonts w:ascii="Calibri" w:eastAsia="MS Mincho" w:hAnsi="Calibri" w:cs="Times New Roman"/>
+          <w:b/>
+          <w:noProof/>
+          <w:color w:val="082A75"/>
+          <w:sz w:val="40"/>
+          <w:szCs w:val="40"/>
+          <w:lang w:val="it-IT" w:eastAsia="en-US"/>
+        </w:rPr>
+      </w:pPr>
+      <w:r>
+        <w:rPr>
+          <w:rFonts w:ascii="Calibri" w:eastAsia="MS Mincho" w:hAnsi="Calibri" w:cs="Times New Roman"/>
+          <w:b/>
+          <w:noProof/>
+          <w:color w:val="082A75"/>
+          <w:sz w:val="40"/>
+          <w:szCs w:val="40"/>
+          <w:lang w:val="it-IT" w:eastAsia="en-US"/>
+        </w:rPr>
+        <w:t>2.1</w:t>
+      </w:r>
+      <w:r>
+        <w:rPr>
+          <w:rFonts w:ascii="Calibri" w:eastAsia="MS Mincho" w:hAnsi="Calibri" w:cs="Times New Roman"/>
+          <w:b/>
+          <w:noProof/>
+          <w:color w:val="082A75"/>
+          <w:sz w:val="40"/>
+          <w:szCs w:val="40"/>
+          <w:lang w:val="it-IT" w:eastAsia="en-US"/>
+        </w:rPr>
+        <w:t xml:space="preserve"> Performance Measure</w:t>
+      </w:r>
+    </w:p>
+    <w:p>
+      <w:pPr>
+        <w:rPr>
+          <w:rFonts w:ascii="Calibri" w:eastAsia="MS Mincho" w:hAnsi="Calibri" w:cs="Times New Roman"/>
+          <w:b/>
+          <w:noProof/>
+          <w:color w:val="082A75"/>
+          <w:sz w:val="40"/>
+          <w:szCs w:val="40"/>
+          <w:lang w:val="it-IT" w:eastAsia="en-US"/>
+        </w:rPr>
+      </w:pPr>
+      <w:r>
+        <w:rPr>
+          <w:rFonts w:ascii="Calibri" w:eastAsia="MS Mincho" w:hAnsi="Calibri" w:cs="Times New Roman"/>
+          <w:b/>
+          <w:noProof/>
+          <w:color w:val="082A75"/>
+          <w:sz w:val="40"/>
+          <w:szCs w:val="40"/>
+          <w:lang w:val="it-IT" w:eastAsia="en-US"/>
+        </w:rPr>
+        <w:br w:type="page"/>
+      </w:r>
+    </w:p>
+    <w:p>
+      <w:pPr>
+        <w:spacing w:line="276" w:lineRule="auto"/>
+        <w:jc w:val="both"/>
+        <w:rPr>
+          <w:rFonts w:ascii="Calibri" w:eastAsia="MS Mincho" w:hAnsi="Calibri" w:cs="Times New Roman"/>
+          <w:b/>
+          <w:noProof/>
+          <w:color w:val="082A75"/>
+          <w:sz w:val="40"/>
+          <w:szCs w:val="40"/>
+          <w:lang w:val="it-IT" w:eastAsia="en-US"/>
+        </w:rPr>
+      </w:pPr>
+      <w:r>
+        <w:rPr>
+          <w:rFonts w:ascii="Calibri" w:eastAsia="MS Mincho" w:hAnsi="Calibri" w:cs="Times New Roman"/>
+          <w:b/>
+          <w:noProof/>
+          <w:color w:val="082A75"/>
+          <w:sz w:val="40"/>
+          <w:szCs w:val="40"/>
+          <w:lang w:val="it-IT" w:eastAsia="en-US"/>
+        </w:rPr>
+        <w:lastRenderedPageBreak/>
+        <w:t>2.</w:t>
+      </w:r>
+      <w:r>
+        <w:rPr>
+          <w:rFonts w:ascii="Calibri" w:eastAsia="MS Mincho" w:hAnsi="Calibri" w:cs="Times New Roman"/>
+          <w:b/>
+          <w:noProof/>
+          <w:color w:val="082A75"/>
+          <w:sz w:val="40"/>
+          <w:szCs w:val="40"/>
+          <w:lang w:val="it-IT" w:eastAsia="en-US"/>
+        </w:rPr>
+        <w:t>2</w:t>
+      </w:r>
+      <w:r>
+        <w:rPr>
+          <w:rFonts w:ascii="Calibri" w:eastAsia="MS Mincho" w:hAnsi="Calibri" w:cs="Times New Roman"/>
+          <w:b/>
+          <w:noProof/>
+          <w:color w:val="082A75"/>
+          <w:sz w:val="40"/>
+          <w:szCs w:val="40"/>
+          <w:lang w:val="it-IT" w:eastAsia="en-US"/>
+        </w:rPr>
+        <w:t xml:space="preserve"> </w:t>
+      </w:r>
+      <w:r>
+        <w:rPr>
+          <w:rFonts w:ascii="Calibri" w:eastAsia="MS Mincho" w:hAnsi="Calibri" w:cs="Times New Roman"/>
+          <w:b/>
+          <w:noProof/>
+          <w:color w:val="082A75"/>
+          <w:sz w:val="40"/>
+          <w:szCs w:val="40"/>
+          <w:lang w:val="it-IT" w:eastAsia="en-US"/>
+        </w:rPr>
+        <w:t>Environment</w:t>
+      </w:r>
+    </w:p>
+    <w:p>
+      <w:pPr>
+        <w:rPr>
+          <w:rFonts w:ascii="Calibri" w:eastAsia="MS Mincho" w:hAnsi="Calibri" w:cs="Times New Roman"/>
+          <w:b/>
+          <w:noProof/>
+          <w:color w:val="082A75"/>
+          <w:sz w:val="40"/>
+          <w:szCs w:val="40"/>
+          <w:lang w:val="it-IT" w:eastAsia="en-US"/>
+        </w:rPr>
+      </w:pPr>
+      <w:r>
+        <w:rPr>
+          <w:rFonts w:ascii="Calibri" w:eastAsia="MS Mincho" w:hAnsi="Calibri" w:cs="Times New Roman"/>
+          <w:b/>
+          <w:noProof/>
+          <w:color w:val="082A75"/>
+          <w:sz w:val="40"/>
+          <w:szCs w:val="40"/>
+          <w:lang w:val="it-IT" w:eastAsia="en-US"/>
+        </w:rPr>
+        <w:br w:type="page"/>
+      </w:r>
+    </w:p>
+    <w:p>
+      <w:pPr>
+        <w:spacing w:line="276" w:lineRule="auto"/>
+        <w:jc w:val="both"/>
+        <w:rPr>
+          <w:rFonts w:ascii="Calibri" w:eastAsia="MS Mincho" w:hAnsi="Calibri" w:cs="Times New Roman"/>
+          <w:b/>
+          <w:noProof/>
+          <w:color w:val="082A75"/>
+          <w:sz w:val="40"/>
+          <w:szCs w:val="40"/>
+          <w:lang w:val="it-IT" w:eastAsia="en-US"/>
+        </w:rPr>
+      </w:pPr>
+      <w:r>
+        <w:rPr>
+          <w:rFonts w:ascii="Calibri" w:eastAsia="MS Mincho" w:hAnsi="Calibri" w:cs="Times New Roman"/>
+          <w:b/>
+          <w:noProof/>
+          <w:color w:val="082A75"/>
+          <w:sz w:val="40"/>
+          <w:szCs w:val="40"/>
+          <w:lang w:val="it-IT" w:eastAsia="en-US"/>
+        </w:rPr>
+        <w:lastRenderedPageBreak/>
+        <w:t>2.</w:t>
+      </w:r>
+      <w:r>
+        <w:rPr>
+          <w:rFonts w:ascii="Calibri" w:eastAsia="MS Mincho" w:hAnsi="Calibri" w:cs="Times New Roman"/>
+          <w:b/>
+          <w:noProof/>
+          <w:color w:val="082A75"/>
+          <w:sz w:val="40"/>
+          <w:szCs w:val="40"/>
+          <w:lang w:val="it-IT" w:eastAsia="en-US"/>
+        </w:rPr>
+        <w:t>3</w:t>
+      </w:r>
+      <w:r>
+        <w:rPr>
+          <w:rFonts w:ascii="Calibri" w:eastAsia="MS Mincho" w:hAnsi="Calibri" w:cs="Times New Roman"/>
+          <w:b/>
+          <w:noProof/>
+          <w:color w:val="082A75"/>
+          <w:sz w:val="40"/>
+          <w:szCs w:val="40"/>
+          <w:lang w:val="it-IT" w:eastAsia="en-US"/>
+        </w:rPr>
+        <w:t xml:space="preserve"> </w:t>
+      </w:r>
+      <w:r>
+        <w:rPr>
+          <w:rFonts w:ascii="Calibri" w:eastAsia="MS Mincho" w:hAnsi="Calibri" w:cs="Times New Roman"/>
+          <w:b/>
+          <w:noProof/>
+          <w:color w:val="082A75"/>
+          <w:sz w:val="40"/>
+          <w:szCs w:val="40"/>
+          <w:lang w:val="it-IT" w:eastAsia="en-US"/>
+        </w:rPr>
+        <w:t>Actuators</w:t>
+      </w:r>
+    </w:p>
+    <w:p>
+      <w:pPr>
+        <w:rPr>
+          <w:rFonts w:ascii="Calibri" w:eastAsia="MS Mincho" w:hAnsi="Calibri" w:cs="Times New Roman"/>
+          <w:b/>
+          <w:noProof/>
+          <w:color w:val="082A75"/>
+          <w:sz w:val="40"/>
+          <w:szCs w:val="40"/>
+          <w:lang w:val="it-IT" w:eastAsia="en-US"/>
+        </w:rPr>
+      </w:pPr>
+      <w:r>
+        <w:rPr>
+          <w:rFonts w:ascii="Calibri" w:eastAsia="MS Mincho" w:hAnsi="Calibri" w:cs="Times New Roman"/>
+          <w:b/>
+          <w:noProof/>
+          <w:color w:val="082A75"/>
+          <w:sz w:val="40"/>
+          <w:szCs w:val="40"/>
+          <w:lang w:val="it-IT" w:eastAsia="en-US"/>
+        </w:rPr>
+        <w:br w:type="page"/>
+      </w:r>
+    </w:p>
+    <w:p>
+      <w:pPr>
+        <w:spacing w:line="276" w:lineRule="auto"/>
+        <w:jc w:val="both"/>
+        <w:rPr>
+          <w:rFonts w:ascii="Calibri" w:eastAsia="MS Mincho" w:hAnsi="Calibri" w:cs="Times New Roman"/>
+          <w:b/>
+          <w:noProof/>
+          <w:color w:val="082A75"/>
+          <w:sz w:val="40"/>
+          <w:szCs w:val="40"/>
+          <w:lang w:val="it-IT" w:eastAsia="en-US"/>
+        </w:rPr>
+      </w:pPr>
+      <w:r>
+        <w:rPr>
+          <w:rFonts w:ascii="Calibri" w:eastAsia="MS Mincho" w:hAnsi="Calibri" w:cs="Times New Roman"/>
+          <w:b/>
+          <w:noProof/>
+          <w:color w:val="082A75"/>
+          <w:sz w:val="40"/>
+          <w:szCs w:val="40"/>
+          <w:lang w:val="it-IT" w:eastAsia="en-US"/>
+        </w:rPr>
+        <w:lastRenderedPageBreak/>
+        <w:t>2.</w:t>
+      </w:r>
+      <w:r>
+        <w:rPr>
+          <w:rFonts w:ascii="Calibri" w:eastAsia="MS Mincho" w:hAnsi="Calibri" w:cs="Times New Roman"/>
+          <w:b/>
+          <w:noProof/>
+          <w:color w:val="082A75"/>
+          <w:sz w:val="40"/>
+          <w:szCs w:val="40"/>
+          <w:lang w:val="it-IT" w:eastAsia="en-US"/>
+        </w:rPr>
+        <w:t>4</w:t>
+      </w:r>
+      <w:r>
+        <w:rPr>
+          <w:rFonts w:ascii="Calibri" w:eastAsia="MS Mincho" w:hAnsi="Calibri" w:cs="Times New Roman"/>
+          <w:b/>
+          <w:noProof/>
+          <w:color w:val="082A75"/>
+          <w:sz w:val="40"/>
+          <w:szCs w:val="40"/>
+          <w:lang w:val="it-IT" w:eastAsia="en-US"/>
+        </w:rPr>
+        <w:t xml:space="preserve"> </w:t>
+      </w:r>
+      <w:r>
+        <w:rPr>
+          <w:rFonts w:ascii="Calibri" w:eastAsia="MS Mincho" w:hAnsi="Calibri" w:cs="Times New Roman"/>
+          <w:b/>
+          <w:noProof/>
+          <w:color w:val="082A75"/>
+          <w:sz w:val="40"/>
+          <w:szCs w:val="40"/>
+          <w:lang w:val="it-IT" w:eastAsia="en-US"/>
+        </w:rPr>
+        <w:t>Sensors</w:t>
+      </w:r>
+    </w:p>
+    <w:p>
+      <w:pPr>
+        <w:spacing w:line="276" w:lineRule="auto"/>
+        <w:rPr>
+          <w:rFonts w:ascii="Calibri" w:eastAsia="MS Mincho" w:hAnsi="Calibri" w:cs="Times New Roman"/>
+          <w:b/>
+          <w:noProof/>
+          <w:color w:val="082A75"/>
+          <w:sz w:val="48"/>
+          <w:szCs w:val="48"/>
+          <w:lang w:val="it-IT" w:eastAsia="en-US"/>
+        </w:rPr>
+      </w:pPr>
+    </w:p>
+    <w:p>
+      <w:pPr>
+        <w:spacing w:line="276" w:lineRule="auto"/>
+        <w:jc w:val="both"/>
+        <w:rPr>
+          <w:rFonts w:ascii="Calibri" w:eastAsia="MS Mincho" w:hAnsi="Calibri" w:cs="Times New Roman"/>
+          <w:bCs/>
+          <w:noProof/>
+          <w:color w:val="082A75"/>
+          <w:sz w:val="32"/>
+          <w:lang w:val="it-IT" w:eastAsia="en-US"/>
+        </w:rPr>
+      </w:pPr>
+    </w:p>
+    <w:p>
+      <w:pPr>
+        <w:spacing w:line="276" w:lineRule="auto"/>
+        <w:jc w:val="both"/>
+        <w:rPr>
+          <w:rFonts w:ascii="Calibri" w:eastAsia="MS Mincho" w:hAnsi="Calibri" w:cs="Times New Roman"/>
+          <w:b/>
+          <w:color w:val="082A75"/>
+          <w:sz w:val="28"/>
+          <w:szCs w:val="22"/>
+          <w:lang w:val="it-IT" w:eastAsia="en-US"/>
+        </w:rPr>
+      </w:pPr>
+    </w:p>
+    <w:p>
+      <w:pPr>
+        <w:tabs>
+          <w:tab w:val="left" w:pos="3892"/>
+        </w:tabs>
+        <w:rPr>
+          <w:b/>
+          <w:bCs/>
+          <w:i/>
+          <w:sz w:val="44"/>
+        </w:rPr>
+      </w:pPr>
+      <w:r>
+        <w:rPr>
+          <w:b/>
+          <w:bCs/>
+          <w:i/>
+          <w:sz w:val="44"/>
+        </w:rPr>
+        <w:br w:type="page"/>
+      </w:r>
+    </w:p>
+    <w:p>
+      <w:pPr>
+        <w:keepNext/>
+        <w:spacing w:before="240" w:after="60" w:line="276" w:lineRule="auto"/>
+        <w:jc w:val="both"/>
+        <w:outlineLvl w:val="0"/>
+        <w:rPr>
+          <w:rFonts w:asciiTheme="majorHAnsi" w:eastAsia="MS Gothic" w:hAnsiTheme="majorHAnsi" w:cstheme="majorHAnsi"/>
+          <w:b/>
+          <w:color w:val="1F497D" w:themeColor="text2"/>
+          <w:kern w:val="28"/>
+          <w:sz w:val="48"/>
+          <w:szCs w:val="48"/>
+          <w:lang w:val="it-IT" w:eastAsia="en-US"/>
+        </w:rPr>
+      </w:pPr>
+      <w:r>
+        <w:rPr>
+          <w:rFonts w:asciiTheme="majorHAnsi" w:eastAsia="MS Gothic" w:hAnsiTheme="majorHAnsi" w:cstheme="majorHAnsi"/>
+          <w:b/>
+          <w:color w:val="1F497D" w:themeColor="text2"/>
+          <w:kern w:val="28"/>
+          <w:sz w:val="48"/>
+          <w:szCs w:val="48"/>
+          <w:lang w:val="it-IT" w:eastAsia="en-US"/>
+        </w:rPr>
+        <w:lastRenderedPageBreak/>
+        <w:t>3</w:t>
+      </w:r>
+      <w:r>
+        <w:rPr>
+          <w:rFonts w:asciiTheme="majorHAnsi" w:eastAsia="MS Gothic" w:hAnsiTheme="majorHAnsi" w:cstheme="majorHAnsi"/>
+          <w:b/>
+          <w:color w:val="1F497D" w:themeColor="text2"/>
+          <w:kern w:val="28"/>
+          <w:sz w:val="48"/>
+          <w:szCs w:val="48"/>
+          <w:lang w:val="it-IT" w:eastAsia="en-US"/>
+        </w:rPr>
+        <w:t>.</w:t>
+      </w:r>
+      <w:r>
+        <w:rPr>
+          <w:rFonts w:asciiTheme="majorHAnsi" w:eastAsia="MS Gothic" w:hAnsiTheme="majorHAnsi" w:cstheme="majorHAnsi"/>
+          <w:b/>
+          <w:color w:val="1F497D" w:themeColor="text2"/>
+          <w:kern w:val="28"/>
+          <w:sz w:val="48"/>
+          <w:szCs w:val="48"/>
+          <w:lang w:val="it-IT" w:eastAsia="en-US"/>
+        </w:rPr>
+        <w:t xml:space="preserve"> </w:t>
+      </w:r>
+      <w:r>
+        <w:rPr>
+          <w:rFonts w:asciiTheme="majorHAnsi" w:eastAsia="MS Gothic" w:hAnsiTheme="majorHAnsi" w:cstheme="majorHAnsi"/>
+          <w:b/>
+          <w:color w:val="1F497D" w:themeColor="text2"/>
+          <w:kern w:val="28"/>
+          <w:sz w:val="48"/>
+          <w:szCs w:val="48"/>
+          <w:lang w:val="it-IT" w:eastAsia="en-US"/>
+        </w:rPr>
+        <w:t>Proprietà dell’ambiente</w:t>
+      </w:r>
+    </w:p>
+    <w:p>
+      <w:pPr>
+        <w:keepNext/>
+        <w:spacing w:before="240" w:after="60" w:line="276" w:lineRule="auto"/>
+        <w:jc w:val="both"/>
+        <w:outlineLvl w:val="0"/>
+        <w:rPr>
+          <w:rFonts w:asciiTheme="majorHAnsi" w:eastAsia="MS Gothic" w:hAnsiTheme="majorHAnsi" w:cstheme="majorHAnsi"/>
+          <w:b/>
+          <w:color w:val="1F497D" w:themeColor="text2"/>
+          <w:kern w:val="28"/>
+          <w:sz w:val="40"/>
+          <w:szCs w:val="32"/>
+          <w:lang w:val="it-IT" w:eastAsia="en-US"/>
+        </w:rPr>
+      </w:pPr>
+    </w:p>
+    <w:p>
+      <w:pPr>
+        <w:jc w:val="both"/>
+        <w:rPr>
+          <w:rFonts w:ascii="Calibri" w:eastAsia="MS Mincho" w:hAnsi="Calibri" w:cs="Times New Roman"/>
+          <w:bCs/>
+          <w:noProof/>
+          <w:color w:val="082A75"/>
+          <w:sz w:val="32"/>
+          <w:lang w:val="it-IT" w:eastAsia="en-US"/>
+        </w:rPr>
+      </w:pPr>
+      <w:r>
+        <w:rPr>
+          <w:rFonts w:ascii="Calibri" w:eastAsia="MS Mincho" w:hAnsi="Calibri" w:cs="Times New Roman"/>
+          <w:bCs/>
+          <w:noProof/>
+          <w:color w:val="082A75"/>
+          <w:sz w:val="32"/>
+          <w:lang w:val="it-IT" w:eastAsia="en-US"/>
+        </w:rPr>
+        <w:t xml:space="preserve">In questa sezione saranno </w:t>
+      </w:r>
+      <w:r>
+        <w:rPr>
+          <w:rFonts w:ascii="Calibri" w:eastAsia="MS Mincho" w:hAnsi="Calibri" w:cs="Times New Roman"/>
+          <w:bCs/>
+          <w:noProof/>
+          <w:color w:val="082A75"/>
+          <w:sz w:val="32"/>
+          <w:lang w:val="it-IT" w:eastAsia="en-US"/>
+        </w:rPr>
+        <w:t>elencate le proprietà dell’ambiente in esame:</w:t>
+      </w:r>
+    </w:p>
+    <w:p>
+      <w:pPr>
+        <w:jc w:val="both"/>
+        <w:rPr>
+          <w:rFonts w:ascii="Calibri" w:eastAsia="MS Mincho" w:hAnsi="Calibri" w:cs="Times New Roman"/>
+          <w:bCs/>
+          <w:noProof/>
+          <w:color w:val="082A75"/>
+          <w:sz w:val="32"/>
+          <w:lang w:val="it-IT" w:eastAsia="en-US"/>
+        </w:rPr>
+      </w:pPr>
+    </w:p>
+    <w:p>
+      <w:pPr>
+        <w:pStyle w:val="Paragrafoelenco"/>
+        <w:numPr>
+          <w:ilvl w:val="0"/>
+          <w:numId w:val="4"/>
+        </w:numPr>
+        <w:rPr>
+          <w:rFonts w:ascii="Calibri" w:eastAsia="MS Mincho" w:hAnsi="Calibri" w:cs="Times New Roman"/>
+          <w:bCs/>
+          <w:noProof/>
+          <w:color w:val="082A75"/>
+          <w:sz w:val="32"/>
+          <w:lang w:val="it-IT" w:eastAsia="en-US"/>
+        </w:rPr>
+      </w:pPr>
+      <w:r>
+        <w:rPr>
+          <w:rFonts w:ascii="Calibri" w:eastAsia="MS Mincho" w:hAnsi="Calibri" w:cs="Times New Roman"/>
+          <w:b/>
+          <w:noProof/>
+          <w:color w:val="082A75"/>
+          <w:sz w:val="32"/>
+          <w:lang w:val="it-IT" w:eastAsia="en-US"/>
+        </w:rPr>
+        <w:t xml:space="preserve">Completamente Osservabile: </w:t>
+      </w:r>
+    </w:p>
+    <w:p>
+      <w:pPr>
+        <w:pStyle w:val="Paragrafoelenco"/>
+        <w:rPr>
+          <w:rFonts w:ascii="Calibri" w:eastAsia="MS Mincho" w:hAnsi="Calibri" w:cs="Times New Roman"/>
+          <w:bCs/>
+          <w:noProof/>
+          <w:color w:val="082A75"/>
+          <w:sz w:val="32"/>
+          <w:lang w:val="it-IT" w:eastAsia="en-US"/>
+        </w:rPr>
+      </w:pPr>
+    </w:p>
+    <w:p>
+      <w:pPr>
+        <w:pStyle w:val="Paragrafoelenco"/>
+        <w:numPr>
+          <w:ilvl w:val="0"/>
+          <w:numId w:val="4"/>
+        </w:numPr>
+        <w:rPr>
+          <w:rFonts w:ascii="Calibri" w:eastAsia="MS Mincho" w:hAnsi="Calibri" w:cs="Times New Roman"/>
+          <w:bCs/>
+          <w:noProof/>
+          <w:color w:val="082A75"/>
+          <w:sz w:val="32"/>
+          <w:lang w:val="it-IT" w:eastAsia="en-US"/>
+        </w:rPr>
+      </w:pPr>
+      <w:r>
+        <w:rPr>
+          <w:rFonts w:ascii="Calibri" w:eastAsia="MS Mincho" w:hAnsi="Calibri" w:cs="Times New Roman"/>
+          <w:b/>
+          <w:noProof/>
+          <w:color w:val="082A75"/>
+          <w:sz w:val="32"/>
+          <w:lang w:val="it-IT" w:eastAsia="en-US"/>
+        </w:rPr>
+        <w:t xml:space="preserve">Deterministico: </w:t>
+      </w:r>
+    </w:p>
+    <w:p>
+      <w:pPr>
+        <w:rPr>
+          <w:rFonts w:ascii="Calibri" w:eastAsia="MS Mincho" w:hAnsi="Calibri" w:cs="Times New Roman"/>
+          <w:bCs/>
+          <w:noProof/>
+          <w:color w:val="082A75"/>
+          <w:sz w:val="32"/>
+          <w:lang w:val="it-IT" w:eastAsia="en-US"/>
+        </w:rPr>
+      </w:pPr>
+    </w:p>
+    <w:p>
+      <w:pPr>
+        <w:pStyle w:val="Paragrafoelenco"/>
+        <w:numPr>
+          <w:ilvl w:val="0"/>
+          <w:numId w:val="4"/>
+        </w:numPr>
+        <w:rPr>
+          <w:rFonts w:ascii="Calibri" w:eastAsia="MS Mincho" w:hAnsi="Calibri" w:cs="Times New Roman"/>
+          <w:bCs/>
+          <w:noProof/>
+          <w:color w:val="082A75"/>
+          <w:sz w:val="32"/>
+          <w:lang w:val="it-IT" w:eastAsia="en-US"/>
+        </w:rPr>
+      </w:pPr>
+      <w:r>
+        <w:rPr>
+          <w:rFonts w:ascii="Calibri" w:eastAsia="MS Mincho" w:hAnsi="Calibri" w:cs="Times New Roman"/>
+          <w:b/>
+          <w:noProof/>
+          <w:color w:val="082A75"/>
+          <w:sz w:val="32"/>
+          <w:lang w:val="it-IT" w:eastAsia="en-US"/>
+        </w:rPr>
+        <w:t>Dinamico:</w:t>
+      </w:r>
+    </w:p>
+    <w:p>
+      <w:pPr>
+        <w:rPr>
+          <w:rFonts w:ascii="Calibri" w:eastAsia="MS Mincho" w:hAnsi="Calibri" w:cs="Times New Roman"/>
+          <w:bCs/>
+          <w:noProof/>
+          <w:color w:val="082A75"/>
+          <w:sz w:val="32"/>
+          <w:lang w:val="it-IT" w:eastAsia="en-US"/>
+        </w:rPr>
+      </w:pPr>
+    </w:p>
+    <w:p>
+      <w:pPr>
+        <w:pStyle w:val="Paragrafoelenco"/>
+        <w:numPr>
+          <w:ilvl w:val="0"/>
+          <w:numId w:val="4"/>
+        </w:numPr>
+        <w:rPr>
+          <w:rFonts w:ascii="Calibri" w:eastAsia="MS Mincho" w:hAnsi="Calibri" w:cs="Times New Roman"/>
+          <w:bCs/>
+          <w:noProof/>
+          <w:color w:val="082A75"/>
+          <w:sz w:val="32"/>
+          <w:lang w:val="it-IT" w:eastAsia="en-US"/>
+        </w:rPr>
+      </w:pPr>
+      <w:r>
+        <w:rPr>
+          <w:rFonts w:ascii="Calibri" w:eastAsia="MS Mincho" w:hAnsi="Calibri" w:cs="Times New Roman"/>
+          <w:b/>
+          <w:noProof/>
+          <w:color w:val="082A75"/>
+          <w:sz w:val="32"/>
+          <w:lang w:val="it-IT" w:eastAsia="en-US"/>
+        </w:rPr>
+        <w:t>Discreto:</w:t>
+      </w:r>
+    </w:p>
+    <w:p>
+      <w:pPr>
+        <w:rPr>
+          <w:rFonts w:ascii="Calibri" w:eastAsia="MS Mincho" w:hAnsi="Calibri" w:cs="Times New Roman"/>
+          <w:bCs/>
+          <w:noProof/>
+          <w:color w:val="082A75"/>
+          <w:sz w:val="32"/>
+          <w:lang w:val="it-IT" w:eastAsia="en-US"/>
+        </w:rPr>
+      </w:pPr>
+    </w:p>
+    <w:p>
+      <w:pPr>
+        <w:pStyle w:val="Paragrafoelenco"/>
+        <w:numPr>
+          <w:ilvl w:val="0"/>
+          <w:numId w:val="4"/>
+        </w:numPr>
+        <w:rPr>
+          <w:rFonts w:ascii="Calibri" w:eastAsia="MS Mincho" w:hAnsi="Calibri" w:cs="Times New Roman"/>
+          <w:b/>
+          <w:noProof/>
+          <w:color w:val="082A75"/>
+          <w:sz w:val="32"/>
+          <w:lang w:val="it-IT" w:eastAsia="en-US"/>
+        </w:rPr>
+      </w:pPr>
+      <w:r>
+        <w:rPr>
+          <w:rFonts w:ascii="Calibri" w:eastAsia="MS Mincho" w:hAnsi="Calibri" w:cs="Times New Roman"/>
+          <w:b/>
+          <w:noProof/>
+          <w:color w:val="082A75"/>
+          <w:sz w:val="32"/>
+          <w:lang w:val="it-IT" w:eastAsia="en-US"/>
+        </w:rPr>
+        <w:t>Singolo Agente:</w:t>
+      </w:r>
+    </w:p>
+    <w:p>
+      <w:pPr>
+        <w:rPr>
+          <w:rFonts w:ascii="Calibri" w:eastAsia="MS Mincho" w:hAnsi="Calibri" w:cs="Times New Roman"/>
+          <w:b/>
+          <w:noProof/>
+          <w:color w:val="082A75"/>
+          <w:sz w:val="32"/>
+          <w:lang w:val="it-IT" w:eastAsia="en-US"/>
+        </w:rPr>
+      </w:pPr>
+      <w:r>
+        <w:rPr>
+          <w:rFonts w:ascii="Calibri" w:eastAsia="MS Mincho" w:hAnsi="Calibri" w:cs="Times New Roman"/>
+          <w:b/>
+          <w:noProof/>
+          <w:color w:val="082A75"/>
+          <w:sz w:val="32"/>
+          <w:lang w:val="it-IT" w:eastAsia="en-US"/>
+        </w:rPr>
+        <w:br w:type="page"/>
+      </w:r>
+    </w:p>
+    <w:p>
+      <w:pPr>
+        <w:keepNext/>
+        <w:spacing w:before="240" w:after="60" w:line="276" w:lineRule="auto"/>
+        <w:jc w:val="both"/>
+        <w:outlineLvl w:val="0"/>
+        <w:rPr>
+          <w:rFonts w:asciiTheme="majorHAnsi" w:eastAsia="MS Gothic" w:hAnsiTheme="majorHAnsi" w:cstheme="majorHAnsi"/>
+          <w:b/>
+          <w:color w:val="1F497D" w:themeColor="text2"/>
+          <w:kern w:val="28"/>
+          <w:sz w:val="48"/>
+          <w:szCs w:val="48"/>
+          <w:lang w:val="it-IT" w:eastAsia="en-US"/>
+        </w:rPr>
+      </w:pPr>
+      <w:r>
+        <w:rPr>
+          <w:rFonts w:asciiTheme="majorHAnsi" w:eastAsia="MS Gothic" w:hAnsiTheme="majorHAnsi" w:cstheme="majorHAnsi"/>
+          <w:b/>
+          <w:color w:val="1F497D" w:themeColor="text2"/>
+          <w:kern w:val="28"/>
+          <w:sz w:val="48"/>
+          <w:szCs w:val="48"/>
+          <w:lang w:val="it-IT" w:eastAsia="en-US"/>
+        </w:rPr>
+        <w:lastRenderedPageBreak/>
+        <w:t>4</w:t>
+      </w:r>
+      <w:r>
+        <w:rPr>
+          <w:rFonts w:asciiTheme="majorHAnsi" w:eastAsia="MS Gothic" w:hAnsiTheme="majorHAnsi" w:cstheme="majorHAnsi"/>
+          <w:b/>
+          <w:color w:val="1F497D" w:themeColor="text2"/>
+          <w:kern w:val="28"/>
+          <w:sz w:val="48"/>
+          <w:szCs w:val="48"/>
+          <w:lang w:val="it-IT" w:eastAsia="en-US"/>
+        </w:rPr>
+        <w:t>.</w:t>
+      </w:r>
+      <w:r>
+        <w:rPr>
+          <w:rFonts w:asciiTheme="majorHAnsi" w:eastAsia="MS Gothic" w:hAnsiTheme="majorHAnsi" w:cstheme="majorHAnsi"/>
+          <w:b/>
+          <w:color w:val="1F497D" w:themeColor="text2"/>
+          <w:kern w:val="28"/>
+          <w:sz w:val="48"/>
+          <w:szCs w:val="48"/>
+          <w:lang w:val="it-IT" w:eastAsia="en-US"/>
+        </w:rPr>
+        <w:t xml:space="preserve"> </w:t>
+      </w:r>
+      <w:r>
+        <w:rPr>
+          <w:rFonts w:asciiTheme="majorHAnsi" w:eastAsia="MS Gothic" w:hAnsiTheme="majorHAnsi" w:cstheme="majorHAnsi"/>
+          <w:b/>
+          <w:color w:val="1F497D" w:themeColor="text2"/>
+          <w:kern w:val="28"/>
+          <w:sz w:val="48"/>
+          <w:szCs w:val="48"/>
+          <w:lang w:val="it-IT" w:eastAsia="en-US"/>
+        </w:rPr>
+        <w:t>Scelte Progettuali</w:t>
+      </w:r>
+    </w:p>
+    <w:p>
+      <w:pPr>
+        <w:keepNext/>
+        <w:spacing w:before="240" w:after="60" w:line="276" w:lineRule="auto"/>
+        <w:jc w:val="both"/>
+        <w:outlineLvl w:val="0"/>
+        <w:rPr>
+          <w:rFonts w:asciiTheme="majorHAnsi" w:eastAsia="MS Gothic" w:hAnsiTheme="majorHAnsi" w:cstheme="majorHAnsi"/>
+          <w:b/>
+          <w:color w:val="1F497D" w:themeColor="text2"/>
+          <w:kern w:val="28"/>
+          <w:sz w:val="40"/>
+          <w:szCs w:val="32"/>
+          <w:lang w:val="it-IT" w:eastAsia="en-US"/>
+        </w:rPr>
+      </w:pPr>
+    </w:p>
+    <w:p>
+      <w:pPr>
+        <w:jc w:val="both"/>
+        <w:rPr>
+          <w:rFonts w:ascii="Calibri" w:eastAsia="MS Mincho" w:hAnsi="Calibri" w:cs="Times New Roman"/>
+          <w:bCs/>
+          <w:noProof/>
+          <w:color w:val="082A75"/>
+          <w:sz w:val="32"/>
+          <w:lang w:val="it-IT" w:eastAsia="en-US"/>
+        </w:rPr>
+      </w:pPr>
+      <w:r>
+        <w:rPr>
+          <w:rFonts w:ascii="Calibri" w:eastAsia="MS Mincho" w:hAnsi="Calibri" w:cs="Times New Roman"/>
+          <w:bCs/>
+          <w:noProof/>
+          <w:color w:val="082A75"/>
+          <w:sz w:val="32"/>
+          <w:lang w:val="it-IT" w:eastAsia="en-US"/>
+        </w:rPr>
+        <w:t>Sulla base delle precedenti osservazioni, di seguito verranno riportate le scelte progettuali effettuate, prima di passare all</w:t>
+      </w:r>
+      <w:r>
+        <w:rPr>
+          <w:rFonts w:ascii="Calibri" w:eastAsia="MS Mincho" w:hAnsi="Calibri" w:cs="Times New Roman"/>
+          <w:bCs/>
+          <w:noProof/>
+          <w:color w:val="082A75"/>
+          <w:sz w:val="32"/>
+          <w:lang w:val="it-IT" w:eastAsia="en-US"/>
+        </w:rPr>
+        <w:t xml:space="preserve">a fase </w:t>
+      </w:r>
+      <w:r>
+        <w:rPr>
+          <w:rFonts w:ascii="Calibri" w:eastAsia="MS Mincho" w:hAnsi="Calibri" w:cs="Times New Roman"/>
+          <w:bCs/>
+          <w:noProof/>
+          <w:color w:val="082A75"/>
+          <w:sz w:val="32"/>
+          <w:lang w:val="it-IT" w:eastAsia="en-US"/>
+        </w:rPr>
+        <w:t>implementazione, descritte e motivate nel dettaglio.</w:t>
+      </w:r>
+    </w:p>
+    <w:p>
+      <w:pPr>
+        <w:pStyle w:val="Paragrafoelenco"/>
+        <w:rPr>
+          <w:rFonts w:ascii="Calibri" w:eastAsia="MS Mincho" w:hAnsi="Calibri" w:cs="Times New Roman"/>
+          <w:bCs/>
+          <w:noProof/>
+          <w:color w:val="082A75"/>
+          <w:sz w:val="32"/>
+          <w:lang w:val="it-IT" w:eastAsia="en-US"/>
+        </w:rPr>
+      </w:pPr>
+    </w:p>
+    <w:p>
+      <w:pPr>
+        <w:spacing w:before="223"/>
+        <w:ind w:right="477"/>
+        <w:jc w:val="center"/>
+        <w:rPr>
+          <w:i/>
+          <w:sz w:val="44"/>
+        </w:rPr>
+      </w:pPr>
+      <w:bookmarkStart w:id="1" w:name="_GoBack"/>
+      <w:bookmarkEnd w:id="1"/>
     </w:p>
     <w:sectPr>
       <w:pgSz w:w="11900" w:h="16840"/>
@@ -1600,6 +3197,232 @@
     </w:lvl>
   </w:abstractNum>
   <w:abstractNum w:abstractNumId="1" w15:restartNumberingAfterBreak="0">
+    <w:nsid w:val="1FD90617"/>
+    <w:multiLevelType w:val="hybridMultilevel"/>
+    <w:tmpl w:val="AFBAFA1E"/>
+    <w:lvl w:ilvl="0" w:tplc="04100001">
+      <w:start w:val="1"/>
+      <w:numFmt w:val="bullet"/>
+      <w:lvlText w:val=""/>
+      <w:lvlJc w:val="left"/>
+      <w:pPr>
+        <w:ind w:left="720" w:hanging="360"/>
+      </w:pPr>
+      <w:rPr>
+        <w:rFonts w:ascii="Symbol" w:hAnsi="Symbol" w:hint="default"/>
+      </w:rPr>
+    </w:lvl>
+    <w:lvl w:ilvl="1" w:tplc="04100003">
+      <w:start w:val="1"/>
+      <w:numFmt w:val="bullet"/>
+      <w:lvlText w:val="o"/>
+      <w:lvlJc w:val="left"/>
+      <w:pPr>
+        <w:ind w:left="1440" w:hanging="360"/>
+      </w:pPr>
+      <w:rPr>
+        <w:rFonts w:ascii="Courier New" w:hAnsi="Courier New" w:cs="Courier New" w:hint="default"/>
+      </w:rPr>
+    </w:lvl>
+    <w:lvl w:ilvl="2" w:tplc="04100005" w:tentative="1">
+      <w:start w:val="1"/>
+      <w:numFmt w:val="bullet"/>
+      <w:lvlText w:val=""/>
+      <w:lvlJc w:val="left"/>
+      <w:pPr>
+        <w:ind w:left="2160" w:hanging="360"/>
+      </w:pPr>
+      <w:rPr>
+        <w:rFonts w:ascii="Wingdings" w:hAnsi="Wingdings" w:hint="default"/>
+      </w:rPr>
+    </w:lvl>
+    <w:lvl w:ilvl="3" w:tplc="04100001" w:tentative="1">
+      <w:start w:val="1"/>
+      <w:numFmt w:val="bullet"/>
+      <w:lvlText w:val=""/>
+      <w:lvlJc w:val="left"/>
+      <w:pPr>
+        <w:ind w:left="2880" w:hanging="360"/>
+      </w:pPr>
+      <w:rPr>
+        <w:rFonts w:ascii="Symbol" w:hAnsi="Symbol" w:hint="default"/>
+      </w:rPr>
+    </w:lvl>
+    <w:lvl w:ilvl="4" w:tplc="04100003" w:tentative="1">
+      <w:start w:val="1"/>
+      <w:numFmt w:val="bullet"/>
+      <w:lvlText w:val="o"/>
+      <w:lvlJc w:val="left"/>
+      <w:pPr>
+        <w:ind w:left="3600" w:hanging="360"/>
+      </w:pPr>
+      <w:rPr>
+        <w:rFonts w:ascii="Courier New" w:hAnsi="Courier New" w:cs="Courier New" w:hint="default"/>
+      </w:rPr>
+    </w:lvl>
+    <w:lvl w:ilvl="5" w:tplc="04100005" w:tentative="1">
+      <w:start w:val="1"/>
+      <w:numFmt w:val="bullet"/>
+      <w:lvlText w:val=""/>
+      <w:lvlJc w:val="left"/>
+      <w:pPr>
+        <w:ind w:left="4320" w:hanging="360"/>
+      </w:pPr>
+      <w:rPr>
+        <w:rFonts w:ascii="Wingdings" w:hAnsi="Wingdings" w:hint="default"/>
+      </w:rPr>
+    </w:lvl>
+    <w:lvl w:ilvl="6" w:tplc="04100001" w:tentative="1">
+      <w:start w:val="1"/>
+      <w:numFmt w:val="bullet"/>
+      <w:lvlText w:val=""/>
+      <w:lvlJc w:val="left"/>
+      <w:pPr>
+        <w:ind w:left="5040" w:hanging="360"/>
+      </w:pPr>
+      <w:rPr>
+        <w:rFonts w:ascii="Symbol" w:hAnsi="Symbol" w:hint="default"/>
+      </w:rPr>
+    </w:lvl>
+    <w:lvl w:ilvl="7" w:tplc="04100003" w:tentative="1">
+      <w:start w:val="1"/>
+      <w:numFmt w:val="bullet"/>
+      <w:lvlText w:val="o"/>
+      <w:lvlJc w:val="left"/>
+      <w:pPr>
+        <w:ind w:left="5760" w:hanging="360"/>
+      </w:pPr>
+      <w:rPr>
+        <w:rFonts w:ascii="Courier New" w:hAnsi="Courier New" w:cs="Courier New" w:hint="default"/>
+      </w:rPr>
+    </w:lvl>
+    <w:lvl w:ilvl="8" w:tplc="04100005" w:tentative="1">
+      <w:start w:val="1"/>
+      <w:numFmt w:val="bullet"/>
+      <w:lvlText w:val=""/>
+      <w:lvlJc w:val="left"/>
+      <w:pPr>
+        <w:ind w:left="6480" w:hanging="360"/>
+      </w:pPr>
+      <w:rPr>
+        <w:rFonts w:ascii="Wingdings" w:hAnsi="Wingdings" w:hint="default"/>
+      </w:rPr>
+    </w:lvl>
+  </w:abstractNum>
+  <w:abstractNum w:abstractNumId="2" w15:restartNumberingAfterBreak="0">
+    <w:nsid w:val="2C8476EF"/>
+    <w:multiLevelType w:val="hybridMultilevel"/>
+    <w:tmpl w:val="1D0CAE22"/>
+    <w:lvl w:ilvl="0" w:tplc="04100001">
+      <w:start w:val="1"/>
+      <w:numFmt w:val="bullet"/>
+      <w:lvlText w:val=""/>
+      <w:lvlJc w:val="left"/>
+      <w:pPr>
+        <w:ind w:left="792" w:hanging="360"/>
+      </w:pPr>
+      <w:rPr>
+        <w:rFonts w:ascii="Symbol" w:hAnsi="Symbol" w:hint="default"/>
+      </w:rPr>
+    </w:lvl>
+    <w:lvl w:ilvl="1" w:tplc="04100003" w:tentative="1">
+      <w:start w:val="1"/>
+      <w:numFmt w:val="bullet"/>
+      <w:lvlText w:val="o"/>
+      <w:lvlJc w:val="left"/>
+      <w:pPr>
+        <w:ind w:left="1512" w:hanging="360"/>
+      </w:pPr>
+      <w:rPr>
+        <w:rFonts w:ascii="Courier New" w:hAnsi="Courier New" w:cs="Courier New" w:hint="default"/>
+      </w:rPr>
+    </w:lvl>
+    <w:lvl w:ilvl="2" w:tplc="04100005" w:tentative="1">
+      <w:start w:val="1"/>
+      <w:numFmt w:val="bullet"/>
+      <w:lvlText w:val=""/>
+      <w:lvlJc w:val="left"/>
+      <w:pPr>
+        <w:ind w:left="2232" w:hanging="360"/>
+      </w:pPr>
+      <w:rPr>
+        <w:rFonts w:ascii="Wingdings" w:hAnsi="Wingdings" w:hint="default"/>
+      </w:rPr>
+    </w:lvl>
+    <w:lvl w:ilvl="3" w:tplc="04100001" w:tentative="1">
+      <w:start w:val="1"/>
+      <w:numFmt w:val="bullet"/>
+      <w:lvlText w:val=""/>
+      <w:lvlJc w:val="left"/>
+      <w:pPr>
+        <w:ind w:left="2952" w:hanging="360"/>
+      </w:pPr>
+      <w:rPr>
+        <w:rFonts w:ascii="Symbol" w:hAnsi="Symbol" w:hint="default"/>
+      </w:rPr>
+    </w:lvl>
+    <w:lvl w:ilvl="4" w:tplc="04100003" w:tentative="1">
+      <w:start w:val="1"/>
+      <w:numFmt w:val="bullet"/>
+      <w:lvlText w:val="o"/>
+      <w:lvlJc w:val="left"/>
+      <w:pPr>
+        <w:ind w:left="3672" w:hanging="360"/>
+      </w:pPr>
+      <w:rPr>
+        <w:rFonts w:ascii="Courier New" w:hAnsi="Courier New" w:cs="Courier New" w:hint="default"/>
+      </w:rPr>
+    </w:lvl>
+    <w:lvl w:ilvl="5" w:tplc="04100005" w:tentative="1">
+      <w:start w:val="1"/>
+      <w:numFmt w:val="bullet"/>
+      <w:lvlText w:val=""/>
+      <w:lvlJc w:val="left"/>
+      <w:pPr>
+        <w:ind w:left="4392" w:hanging="360"/>
+      </w:pPr>
+      <w:rPr>
+        <w:rFonts w:ascii="Wingdings" w:hAnsi="Wingdings" w:hint="default"/>
+      </w:rPr>
+    </w:lvl>
+    <w:lvl w:ilvl="6" w:tplc="04100001" w:tentative="1">
+      <w:start w:val="1"/>
+      <w:numFmt w:val="bullet"/>
+      <w:lvlText w:val=""/>
+      <w:lvlJc w:val="left"/>
+      <w:pPr>
+        <w:ind w:left="5112" w:hanging="360"/>
+      </w:pPr>
+      <w:rPr>
+        <w:rFonts w:ascii="Symbol" w:hAnsi="Symbol" w:hint="default"/>
+      </w:rPr>
+    </w:lvl>
+    <w:lvl w:ilvl="7" w:tplc="04100003" w:tentative="1">
+      <w:start w:val="1"/>
+      <w:numFmt w:val="bullet"/>
+      <w:lvlText w:val="o"/>
+      <w:lvlJc w:val="left"/>
+      <w:pPr>
+        <w:ind w:left="5832" w:hanging="360"/>
+      </w:pPr>
+      <w:rPr>
+        <w:rFonts w:ascii="Courier New" w:hAnsi="Courier New" w:cs="Courier New" w:hint="default"/>
+      </w:rPr>
+    </w:lvl>
+    <w:lvl w:ilvl="8" w:tplc="04100005" w:tentative="1">
+      <w:start w:val="1"/>
+      <w:numFmt w:val="bullet"/>
+      <w:lvlText w:val=""/>
+      <w:lvlJc w:val="left"/>
+      <w:pPr>
+        <w:ind w:left="6552" w:hanging="360"/>
+      </w:pPr>
+      <w:rPr>
+        <w:rFonts w:ascii="Wingdings" w:hAnsi="Wingdings" w:hint="default"/>
+      </w:rPr>
+    </w:lvl>
+  </w:abstractNum>
+  <w:abstractNum w:abstractNumId="3" w15:restartNumberingAfterBreak="0">
     <w:nsid w:val="5C8C2105"/>
     <w:multiLevelType w:val="hybridMultilevel"/>
     <w:tmpl w:val="ED2E82BE"/>
@@ -1721,7 +3544,7 @@
     <w:abstractNumId w:val="0"/>
   </w:num>
   <w:num w:numId="2">
-    <w:abstractNumId w:val="1"/>
+    <w:abstractNumId w:val="3"/>
     <w:lvlOverride w:ilvl="0">
       <w:startOverride w:val="1"/>
     </w:lvlOverride>
@@ -1735,6 +3558,12 @@
     <w:lvlOverride w:ilvl="6"/>
     <w:lvlOverride w:ilvl="7"/>
     <w:lvlOverride w:ilvl="8"/>
+  </w:num>
+  <w:num w:numId="3">
+    <w:abstractNumId w:val="2"/>
+  </w:num>
+  <w:num w:numId="4">
+    <w:abstractNumId w:val="1"/>
   </w:num>
 </w:numbering>
 </file>
@@ -2313,7 +4142,6 @@
   <w:style w:type="character" w:default="1" w:styleId="Carpredefinitoparagrafo">
     <w:name w:val="Default Paragraph Font"/>
     <w:uiPriority w:val="1"/>
-    <w:semiHidden/>
     <w:unhideWhenUsed/>
   </w:style>
   <w:style w:type="table" w:default="1" w:styleId="Tabellanormale">
@@ -3026,7 +4854,7 @@
 </file>
 
 <file path=customXml/itemProps1.xml><?xml version="1.0" encoding="utf-8"?>
-<ds:datastoreItem xmlns:ds="http://schemas.openxmlformats.org/officeDocument/2006/customXml" ds:itemID="{EB3A4F0F-9EB6-4E96-BD82-A0559D3D25D1}">
+<ds:datastoreItem xmlns:ds="http://schemas.openxmlformats.org/officeDocument/2006/customXml" ds:itemID="{5F345362-AF36-4E9A-88FB-1FB1718B5694}">
   <ds:schemaRefs>
     <ds:schemaRef ds:uri="http://schemas.openxmlformats.org/officeDocument/2006/bibliography"/>
   </ds:schemaRefs>

</xml_diff>